<commit_message>
minor changes in web development and thesis
</commit_message>
<xml_diff>
--- a/Documentation/Thesis.docx
+++ b/Documentation/Thesis.docx
@@ -232,17 +232,6 @@
     </w:p>
     <w:p>
       <w:pPr>
-        <w:jc w:val="center"/>
-        <w:rPr>
-          <w:rFonts w:asciiTheme="majorBidi" w:hAnsiTheme="majorBidi" w:cstheme="majorBidi"/>
-          <w:b/>
-          <w:bCs/>
-        </w:rPr>
-      </w:pPr>
-    </w:p>
-    <w:p>
-      <w:pPr>
-        <w:jc w:val="center"/>
         <w:rPr>
           <w:rFonts w:asciiTheme="majorBidi" w:hAnsiTheme="majorBidi" w:cstheme="majorBidi"/>
           <w:b/>
@@ -312,24 +301,6 @@
     </w:p>
     <w:p>
       <w:pPr>
-        <w:rPr>
-          <w:rFonts w:ascii="Aharoni" w:hAnsi="Aharoni" w:cs="Aharoni"/>
-          <w:sz w:val="40"/>
-          <w:szCs w:val="40"/>
-        </w:rPr>
-      </w:pPr>
-    </w:p>
-    <w:p>
-      <w:pPr>
-        <w:rPr>
-          <w:rFonts w:ascii="Aharoni" w:hAnsi="Aharoni" w:cs="Aharoni"/>
-          <w:sz w:val="40"/>
-          <w:szCs w:val="40"/>
-        </w:rPr>
-      </w:pPr>
-    </w:p>
-    <w:p>
-      <w:pPr>
         <w:jc w:val="center"/>
         <w:rPr>
           <w:rFonts w:asciiTheme="majorBidi" w:hAnsiTheme="majorBidi" w:cstheme="majorBidi"/>
@@ -371,7 +342,6 @@
           <w:sz w:val="20"/>
           <w:szCs w:val="20"/>
         </w:rPr>
-        <w:lastRenderedPageBreak/>
         <w:t xml:space="preserve"> </w:t>
       </w:r>
       <w:r>
@@ -434,7 +404,75 @@
         <w:t>MOSTAFA AHMED ELSHEIKH</w:t>
       </w:r>
     </w:p>
-    <w:p/>
+    <w:p>
+      <w:pPr>
+        <w:spacing w:line="240" w:lineRule="auto"/>
+        <w:rPr>
+          <w:rFonts w:asciiTheme="majorBidi" w:hAnsiTheme="majorBidi" w:cstheme="majorBidi"/>
+          <w:b/>
+          <w:bCs/>
+          <w:color w:val="000000" w:themeColor="text1"/>
+          <w:sz w:val="28"/>
+          <w:szCs w:val="28"/>
+        </w:rPr>
+      </w:pPr>
+      <w:r>
+        <w:rPr>
+          <w:rFonts w:asciiTheme="majorBidi" w:hAnsiTheme="majorBidi" w:cstheme="majorBidi"/>
+          <w:b/>
+          <w:bCs/>
+          <w:color w:val="000000" w:themeColor="text1"/>
+          <w:sz w:val="28"/>
+          <w:szCs w:val="28"/>
+        </w:rPr>
+        <w:br w:type="page"/>
+      </w:r>
+    </w:p>
+    <w:p>
+      <w:pPr>
+        <w:jc w:val="center"/>
+        <w:rPr>
+          <w:rFonts w:asciiTheme="majorBidi" w:hAnsiTheme="majorBidi" w:cstheme="majorBidi"/>
+          <w:b/>
+          <w:bCs/>
+          <w:color w:val="000000" w:themeColor="text1"/>
+          <w:sz w:val="36"/>
+          <w:szCs w:val="36"/>
+        </w:rPr>
+      </w:pPr>
+      <w:r>
+        <w:rPr>
+          <w:rFonts w:asciiTheme="majorBidi" w:hAnsiTheme="majorBidi" w:cstheme="majorBidi"/>
+          <w:b/>
+          <w:bCs/>
+          <w:color w:val="000000" w:themeColor="text1"/>
+          <w:sz w:val="36"/>
+          <w:szCs w:val="36"/>
+        </w:rPr>
+        <w:lastRenderedPageBreak/>
+        <w:t>ACKNOWLEDGEMENT</w:t>
+      </w:r>
+    </w:p>
+    <w:p>
+      <w:pPr>
+        <w:spacing w:line="240" w:lineRule="auto"/>
+      </w:pPr>
+    </w:p>
+    <w:p>
+      <w:pPr>
+        <w:spacing w:line="240" w:lineRule="auto"/>
+      </w:pPr>
+    </w:p>
+    <w:p>
+      <w:pPr>
+        <w:spacing w:line="240" w:lineRule="auto"/>
+      </w:pPr>
+    </w:p>
+    <w:p>
+      <w:pPr>
+        <w:spacing w:line="240" w:lineRule="auto"/>
+      </w:pPr>
+    </w:p>
     <w:sdt>
       <w:sdtPr>
         <w:rPr>
@@ -578,7 +616,21 @@
                 <w:rStyle w:val="Hyperlink"/>
                 <w:noProof/>
               </w:rPr>
-              <w:t>Chapter 1: Introduction</w:t>
+              <w:t>Chapter 1: Introdu</w:t>
+            </w:r>
+            <w:r>
+              <w:rPr>
+                <w:rStyle w:val="Hyperlink"/>
+                <w:noProof/>
+              </w:rPr>
+              <w:t>c</w:t>
+            </w:r>
+            <w:r>
+              <w:rPr>
+                <w:rStyle w:val="Hyperlink"/>
+                <w:noProof/>
+              </w:rPr>
+              <w:t>tion</w:t>
             </w:r>
             <w:r>
               <w:rPr>
@@ -2323,21 +2375,21 @@
             <w:rStyle w:val="Hyperlink"/>
             <w:noProof/>
           </w:rPr>
-          <w:t>Figure 1: Alumin</w:t>
+          <w:t>Figure 1: Aluminum Profile Frame 3D mod</w:t>
         </w:r>
         <w:r>
           <w:rPr>
             <w:rStyle w:val="Hyperlink"/>
             <w:noProof/>
           </w:rPr>
-          <w:t>u</w:t>
+          <w:t>e</w:t>
         </w:r>
         <w:r>
           <w:rPr>
             <w:rStyle w:val="Hyperlink"/>
             <w:noProof/>
           </w:rPr>
-          <w:t>m Profile Frame 3D model</w:t>
+          <w:t>l</w:t>
         </w:r>
         <w:r>
           <w:rPr>
@@ -2994,13 +3046,8 @@
     </w:p>
     <w:p>
       <w:r>
-        <w:t xml:space="preserve">Steps to use the project and quick </w:t>
-      </w:r>
-      <w:proofErr w:type="gramStart"/>
-      <w:r>
-        <w:t>results</w:t>
-      </w:r>
-      <w:proofErr w:type="gramEnd"/>
+        <w:t>Steps to use the project and quick results</w:t>
+      </w:r>
     </w:p>
     <w:p/>
     <w:p/>
@@ -3031,15 +3078,7 @@
       </w:r>
       <w:proofErr w:type="spellEnd"/>
       <w:r>
-        <w:t xml:space="preserve"> of farming has endured significant transformation as technology advances every day. The constraints of area and nonlinear nature of climatic conditions, polyhouse kind of concepts are increasing, which is helpful in production of flowers, </w:t>
-      </w:r>
-      <w:proofErr w:type="gramStart"/>
-      <w:r>
-        <w:t>vegetables</w:t>
-      </w:r>
-      <w:proofErr w:type="gramEnd"/>
-      <w:r>
-        <w:t xml:space="preserve"> and fruits. The proposed work discusses such an automated irrigation system that highlights the optimum solution for the efficient use of water and electricity for agricultural purposes. Field survey and literature shows that the existing systems are available with two solutions, one is timer-</w:t>
+        <w:t xml:space="preserve"> of farming has endured significant transformation as technology advances every day. The constraints of area and nonlinear nature of climatic conditions, polyhouse kind of concepts are increasing, which is helpful in production of flowers, vegetables and fruits. The proposed work discusses such an automated irrigation system that highlights the optimum solution for the efficient use of water and electricity for agricultural purposes. Field survey and literature shows that the existing systems are available with two solutions, one is timer-</w:t>
       </w:r>
       <w:proofErr w:type="gramStart"/>
       <w:r>
@@ -3373,7 +3412,7 @@
           <w:color w:val="000000"/>
           <w:sz w:val="23"/>
         </w:rPr>
-        <w:t xml:space="preserve"> and </w:t>
+        <w:t xml:space="preserve"> and Bhooshan </w:t>
       </w:r>
       <w:proofErr w:type="spellStart"/>
       <w:r>
@@ -3382,7 +3421,7 @@
           <w:color w:val="000000"/>
           <w:sz w:val="23"/>
         </w:rPr>
-        <w:t>Bhooshan</w:t>
+        <w:t>Rajpathak</w:t>
       </w:r>
       <w:proofErr w:type="spellEnd"/>
       <w:r>
@@ -3391,7 +3430,7 @@
           <w:color w:val="000000"/>
           <w:sz w:val="23"/>
         </w:rPr>
-        <w:t xml:space="preserve"> </w:t>
+        <w:t xml:space="preserve"> (2022) presents a novel method for solving the state transfer problem (STP) in linear time-invariant (LTI) systems with a single input. The proposed method focuses on reducing the computational complexity typically associated with solving the STP by eliminating the need to compute the controllability </w:t>
       </w:r>
       <w:proofErr w:type="spellStart"/>
       <w:r>
@@ -3400,7 +3439,7 @@
           <w:color w:val="000000"/>
           <w:sz w:val="23"/>
         </w:rPr>
-        <w:t>Rajpathak</w:t>
+        <w:t>Gramian</w:t>
       </w:r>
       <w:proofErr w:type="spellEnd"/>
       <w:r>
@@ -3409,312 +3448,276 @@
           <w:color w:val="000000"/>
           <w:sz w:val="23"/>
         </w:rPr>
-        <w:t xml:space="preserve"> (2022) presents a novel method for solving the state transfer problem (STP) in linear time-invariant (LTI) systems with a single input. The proposed method focuses on reducing the computational complexity typically associated with solving the STP by eliminating the need to compute the controllability </w:t>
+        <w:t xml:space="preserve"> matrix and the state transition matrix, which are traditionally required in conventional methods.</w:t>
+      </w:r>
+    </w:p>
+    <w:p>
+      <w:r>
+        <w:t>Key points from the paper include:</w:t>
+      </w:r>
+    </w:p>
+    <w:p>
+      <w:r>
+        <w:rPr>
+          <w:rStyle w:val="StrongEmphasis"/>
+        </w:rPr>
+        <w:t>Control Law Computation</w:t>
+      </w:r>
+      <w:r>
+        <w:t xml:space="preserve">: The authors introduce an efficient technique for computing the control law for STP without calculating the controllability </w:t>
       </w:r>
       <w:proofErr w:type="spellStart"/>
+      <w:r>
+        <w:t>Gramian</w:t>
+      </w:r>
+      <w:proofErr w:type="spellEnd"/>
+      <w:r>
+        <w:t xml:space="preserve"> and state transition matrix. This method relies on direct computations involving mode vectors and simplifies the process significantly.</w:t>
+      </w:r>
+    </w:p>
+    <w:p>
+      <w:r>
+        <w:rPr>
+          <w:rStyle w:val="StrongEmphasis"/>
+        </w:rPr>
+        <w:t>Mathematical Efficiency</w:t>
+      </w:r>
+      <w:r>
+        <w:t>: The proposed method minimizes the use of complex mathematical operations such as matrix inverses and determinant calculations, which are often computationally intensive and prone to rounding errors.</w:t>
+      </w:r>
+    </w:p>
+    <w:p>
+      <w:r>
+        <w:rPr>
+          <w:rStyle w:val="StrongEmphasis"/>
+        </w:rPr>
+        <w:t>Special Cases Handling</w:t>
+      </w:r>
+      <w:r>
+        <w:t>: The method is particularly advantageous for systems with real and distinct roots, repeated roots, and complex eigenvalues, demonstrating flexibility across various types of LTI systems.</w:t>
+      </w:r>
+    </w:p>
+    <w:p>
+      <w:r>
+        <w:rPr>
+          <w:rStyle w:val="StrongEmphasis"/>
+        </w:rPr>
+        <w:t>Theoretical and Experimental Validation</w:t>
+      </w:r>
+      <w:r>
+        <w:t>: The paper includes theoretical proofs and experimental results to validate the proposed method. The experimental setup involves a Hardware-In-Loop (HIL) system to demonstrate the practical applicability of the control law in an industrial context.</w:t>
+      </w:r>
+    </w:p>
+    <w:p>
+      <w:r>
+        <w:rPr>
+          <w:rStyle w:val="StrongEmphasis"/>
+        </w:rPr>
+        <w:t>Advantages</w:t>
+      </w:r>
+      <w:r>
+        <w:t>: The method provides a computationally efficient way to achieve state transfer in finite time with minimum control energy, making it suitable for real-time applications in industrial automation, electric drives, and other control systems.</w:t>
+      </w:r>
+    </w:p>
+    <w:p>
       <w:r>
         <w:rPr>
           <w:rFonts w:ascii="S hne;ui-sans-serif;system-ui;a" w:hAnsi="S hne;ui-sans-serif;system-ui;a"/>
           <w:color w:val="000000"/>
           <w:sz w:val="23"/>
         </w:rPr>
-        <w:t>Gramian</w:t>
-      </w:r>
-      <w:proofErr w:type="spellEnd"/>
+        <w:lastRenderedPageBreak/>
+        <w:t>[7] The paper "Design and Evaluation of Mobile Drip Irrigation System" by Khairy et al. (2016) explores the development and performance assessment of a Mobile Drip Irrigation System (MDIS). This system combines the efficiency of surface drip irrigation with the flexibility and economic benefits of center pivot and lateral move irrigation systems. The research emphasizes the system's ability to improve application efficiency through precise water and nutrient delivery, reducing water losses due to wind drift and evaporation.</w:t>
+      </w:r>
+    </w:p>
+    <w:p>
+      <w:r>
+        <w:t>Key points from the paper include:</w:t>
+      </w:r>
+    </w:p>
+    <w:p>
+      <w:r>
+        <w:rPr>
+          <w:rStyle w:val="StrongEmphasis"/>
+        </w:rPr>
+        <w:t>MDIS Design</w:t>
+      </w:r>
+      <w:r>
+        <w:t>: The MDIS utilizes classic drip irrigation materials, integrating on-line drip hoses with center pivot or lateral move systems. The design aims to optimize wetting patterns and ensure efficient water distribution.</w:t>
+      </w:r>
+    </w:p>
+    <w:p>
+      <w:r>
+        <w:rPr>
+          <w:rStyle w:val="StrongEmphasis"/>
+        </w:rPr>
+        <w:t>Efficiency and Performance</w:t>
+      </w:r>
+      <w:r>
+        <w:t>: The study found that the MDIS achieved application efficiencies higher than 82%. The system's efficiency is attributed to the slow, methodical release of water directly to the soil, promoting optimal plant growth.</w:t>
+      </w:r>
+    </w:p>
+    <w:p>
+      <w:r>
+        <w:rPr>
+          <w:rStyle w:val="StrongEmphasis"/>
+        </w:rPr>
+        <w:t>System Components and Setup</w:t>
+      </w:r>
+      <w:r>
+        <w:t>: The MDIS comprises several components, including driven wheels, a water supply pipe, drip tubes, and pressure compensating drippers. The system's speed and the distance between drip tubes were varied to assess performance under different conditions.</w:t>
+      </w:r>
+    </w:p>
+    <w:p>
+      <w:r>
+        <w:rPr>
+          <w:rStyle w:val="StrongEmphasis"/>
+        </w:rPr>
+        <w:t>Wetting Front Advance</w:t>
+      </w:r>
+      <w:r>
+        <w:t>: The research measured the wetting front advance in horizontal, vertical, and diagonal directions in loamy sand soil. Results showed that the wetting front advance increased with higher discharge rates and system speeds, indicating effective water infiltration and distribution.</w:t>
+      </w:r>
+    </w:p>
+    <w:p>
+      <w:r>
+        <w:rPr>
+          <w:rStyle w:val="StrongEmphasis"/>
+        </w:rPr>
+        <w:t>Calibration and Evaluation</w:t>
+      </w:r>
+      <w:r>
+        <w:t>: The MDIS was calibrated at different operating pressures and evaluated for parameters such as the coefficient of variation, emission uniformity, and flow variation. The study confirmed that the drip tubes used were fully pressure compensating and performed well under various pressures.</w:t>
+      </w:r>
+    </w:p>
+    <w:p>
+      <w:r>
+        <w:rPr>
+          <w:rStyle w:val="StrongEmphasis"/>
+        </w:rPr>
+        <w:t>Application in Drylands</w:t>
+      </w:r>
+      <w:r>
+        <w:t>: The paper suggests that the MDIS technology can significantly improve irrigation efficiency in dryland regions, where water conservation is crucial. The system's ability to maintain dry wheel tracks and reduce soil compaction is particularly beneficial for these areas.</w:t>
+      </w:r>
+    </w:p>
+    <w:p>
       <w:r>
         <w:rPr>
           <w:rFonts w:ascii="S hne;ui-sans-serif;system-ui;a" w:hAnsi="S hne;ui-sans-serif;system-ui;a"/>
           <w:color w:val="000000"/>
           <w:sz w:val="23"/>
         </w:rPr>
-        <w:t xml:space="preserve"> matrix and the state transition matrix, which are traditionally required in conventional methods.</w:t>
-      </w:r>
-    </w:p>
-    <w:p>
-      <w:r>
-        <w:t>Key points from the paper include:</w:t>
-      </w:r>
-    </w:p>
-    <w:p>
-      <w:r>
-        <w:rPr>
-          <w:rStyle w:val="StrongEmphasis"/>
-        </w:rPr>
-        <w:t>Control Law Computation</w:t>
-      </w:r>
-      <w:r>
-        <w:t xml:space="preserve">: The authors introduce an efficient technique for computing the control law for STP without calculating the controllability </w:t>
+        <w:lastRenderedPageBreak/>
+        <w:t xml:space="preserve">[8] The paper "Irrigation Control Based on Model Predictive Control (MPC): Formulation of Theory and Validation Using Weather Forecast Data and AQUACROP Model" by </w:t>
       </w:r>
       <w:proofErr w:type="spellStart"/>
-      <w:r>
-        <w:t>Gramian</w:t>
-      </w:r>
-      <w:proofErr w:type="spellEnd"/>
-      <w:r>
-        <w:t xml:space="preserve"> and state transition matrix. This method relies on direct computations involving mode vectors and simplifies the process significantly.</w:t>
-      </w:r>
-    </w:p>
-    <w:p>
-      <w:r>
-        <w:rPr>
-          <w:rStyle w:val="StrongEmphasis"/>
-        </w:rPr>
-        <w:t>Mathematical Efficiency</w:t>
-      </w:r>
-      <w:r>
-        <w:t>: The proposed method minimizes the use of complex mathematical operations such as matrix inverses and determinant calculations, which are often computationally intensive and prone to rounding errors.</w:t>
-      </w:r>
-    </w:p>
-    <w:p>
-      <w:r>
-        <w:rPr>
-          <w:rStyle w:val="StrongEmphasis"/>
-        </w:rPr>
-        <w:t>Special Cases Handling</w:t>
-      </w:r>
-      <w:r>
-        <w:t>: The method is particularly advantageous for systems with real and distinct roots, repeated roots, and complex eigenvalues, demonstrating flexibility across various types of LTI systems.</w:t>
-      </w:r>
-    </w:p>
-    <w:p>
-      <w:r>
-        <w:rPr>
-          <w:rStyle w:val="StrongEmphasis"/>
-        </w:rPr>
-        <w:t>Theoretical and Experimental Validation</w:t>
-      </w:r>
-      <w:r>
-        <w:t>: The paper includes theoretical proofs and experimental results to validate the proposed method. The experimental setup involves a Hardware-In-Loop (HIL) system to demonstrate the practical applicability of the control law in an industrial context.</w:t>
-      </w:r>
-    </w:p>
-    <w:p>
-      <w:r>
-        <w:rPr>
-          <w:rStyle w:val="StrongEmphasis"/>
-        </w:rPr>
-        <w:t>Advantages</w:t>
-      </w:r>
-      <w:r>
-        <w:t>: The method provides a computationally efficient way to achieve state transfer in finite time with minimum control energy, making it suitable for real-time applications in industrial automation, electric drives, and other control systems.</w:t>
-      </w:r>
-    </w:p>
-    <w:p>
       <w:r>
         <w:rPr>
           <w:rFonts w:ascii="S hne;ui-sans-serif;system-ui;a" w:hAnsi="S hne;ui-sans-serif;system-ui;a"/>
           <w:color w:val="000000"/>
           <w:sz w:val="23"/>
         </w:rPr>
-        <w:lastRenderedPageBreak/>
-        <w:t xml:space="preserve">[7] The paper "Design and Evaluation of Mobile Drip Irrigation System" by </w:t>
-      </w:r>
-      <w:proofErr w:type="spellStart"/>
+        <w:t>Delgoda</w:t>
+      </w:r>
+      <w:proofErr w:type="spellEnd"/>
       <w:r>
         <w:rPr>
           <w:rFonts w:ascii="S hne;ui-sans-serif;system-ui;a" w:hAnsi="S hne;ui-sans-serif;system-ui;a"/>
           <w:color w:val="000000"/>
           <w:sz w:val="23"/>
         </w:rPr>
-        <w:t>Khairy</w:t>
+        <w:t xml:space="preserve"> et al. (2016) presents a robust model predictive control (MPC) framework for optimizing irrigation schedules. The main goal is to minimize both root zone soil moisture deficit (RZSMD) and irrigation amount, especially under limited water supply conditions. The authors investigate the integration of direct measurements into the MPC system and introduce two robust MPC techniques—Certainty Equivalence control (CE) and Disturbance Affine Feedback control (DA)—to handle uncertainties in weather forecasts.</w:t>
+      </w:r>
+    </w:p>
+    <w:p>
+      <w:r>
+        <w:t>Key points from the paper include:</w:t>
+      </w:r>
+    </w:p>
+    <w:p>
+      <w:r>
+        <w:rPr>
+          <w:rStyle w:val="StrongEmphasis"/>
+        </w:rPr>
+        <w:t>MPC Framework</w:t>
+      </w:r>
+      <w:r>
+        <w:t>: The proposed framework aims to maintain optimal soil moisture levels by adjusting irrigation amounts based on predictive models that account for future weather conditions and soil moisture data. This approach is proactive, unlike traditional methods that react to soil moisture deficits after they occur.</w:t>
+      </w:r>
+    </w:p>
+    <w:p>
+      <w:r>
+        <w:rPr>
+          <w:rStyle w:val="StrongEmphasis"/>
+        </w:rPr>
+        <w:t>Robust MPC Techniques</w:t>
+      </w:r>
+      <w:r>
+        <w:t>:</w:t>
+      </w:r>
+    </w:p>
+    <w:p>
+      <w:r>
+        <w:rPr>
+          <w:rStyle w:val="StrongEmphasis"/>
+        </w:rPr>
+        <w:t>Certainty Equivalence Control (CE)</w:t>
+      </w:r>
+      <w:r>
+        <w:t>: Assumes perfect knowledge of future disturbances and uses deterministic forecasts to optimize irrigation.</w:t>
+      </w:r>
+    </w:p>
+    <w:p>
+      <w:r>
+        <w:rPr>
+          <w:rStyle w:val="StrongEmphasis"/>
+        </w:rPr>
+        <w:t>Disturbance Affine Feedback Control (DA)</w:t>
+      </w:r>
+      <w:r>
+        <w:t>: Accounts for uncertainty in weather forecasts by using a set of possible disturbances, leading to more conservative but reliable irrigation schedules.</w:t>
+      </w:r>
+    </w:p>
+    <w:p>
+      <w:r>
+        <w:rPr>
+          <w:rStyle w:val="StrongEmphasis"/>
+        </w:rPr>
+        <w:t>System Model</w:t>
+      </w:r>
+      <w:r>
+        <w:t xml:space="preserve">: The study uses a simplified water balance model to represent the actual physical system, focusing on the main dynamics affecting soil moisture. The model is validated using AQUACROP simulations and weather data from </w:t>
+      </w:r>
+      <w:proofErr w:type="spellStart"/>
+      <w:r>
+        <w:t>Shepparton</w:t>
       </w:r>
       <w:proofErr w:type="spellEnd"/>
+      <w:r>
+        <w:t>, Victoria, Australia.</w:t>
+      </w:r>
+    </w:p>
+    <w:p>
+      <w:r>
+        <w:rPr>
+          <w:rStyle w:val="StrongEmphasis"/>
+        </w:rPr>
+        <w:t>Feasibility and Stability</w:t>
+      </w:r>
+      <w:r>
+        <w:t>: The paper discusses the importance of ensuring feasibility and stability (Input to State Stability, ISS) in MPC-based irrigation systems. The authors propose removing state constraints to enhance feasibility under water-limited conditions and demonstrate the system's ability to recover from extreme rainfall events.</w:t>
+      </w:r>
+    </w:p>
+    <w:p/>
+    <w:p/>
+    <w:p>
       <w:r>
         <w:rPr>
           <w:rFonts w:ascii="S hne;ui-sans-serif;system-ui;a" w:hAnsi="S hne;ui-sans-serif;system-ui;a"/>
           <w:color w:val="000000"/>
           <w:sz w:val="23"/>
         </w:rPr>
-        <w:t xml:space="preserve"> et al. (2016) explores the development and performance assessment of a Mobile Drip Irrigation System (MDIS). This system combines the efficiency of surface drip irrigation with the flexibility and economic benefits of center pivot and lateral move irrigation systems. The research emphasizes the system's ability to improve application efficiency through precise water and nutrient delivery, reducing water losses due to wind drift and evaporation.</w:t>
-      </w:r>
-    </w:p>
-    <w:p>
-      <w:r>
-        <w:t>Key points from the paper include:</w:t>
-      </w:r>
-    </w:p>
-    <w:p>
-      <w:r>
-        <w:rPr>
-          <w:rStyle w:val="StrongEmphasis"/>
-        </w:rPr>
-        <w:t>MDIS Design</w:t>
-      </w:r>
-      <w:r>
-        <w:t>: The MDIS utilizes classic drip irrigation materials, integrating on-line drip hoses with center pivot or lateral move systems. The design aims to optimize wetting patterns and ensure efficient water distribution.</w:t>
-      </w:r>
-    </w:p>
-    <w:p>
-      <w:r>
-        <w:rPr>
-          <w:rStyle w:val="StrongEmphasis"/>
-        </w:rPr>
-        <w:t>Efficiency and Performance</w:t>
-      </w:r>
-      <w:r>
-        <w:t>: The study found that the MDIS achieved application efficiencies higher than 82%. The system's efficiency is attributed to the slow, methodical release of water directly to the soil, promoting optimal plant growth.</w:t>
-      </w:r>
-    </w:p>
-    <w:p>
-      <w:r>
-        <w:rPr>
-          <w:rStyle w:val="StrongEmphasis"/>
-        </w:rPr>
-        <w:t>System Components and Setup</w:t>
-      </w:r>
-      <w:r>
-        <w:t>: The MDIS comprises several components, including driven wheels, a water supply pipe, drip tubes, and pressure compensating drippers. The system's speed and the distance between drip tubes were varied to assess performance under different conditions.</w:t>
-      </w:r>
-    </w:p>
-    <w:p>
-      <w:r>
-        <w:rPr>
-          <w:rStyle w:val="StrongEmphasis"/>
-        </w:rPr>
-        <w:t>Wetting Front Advance</w:t>
-      </w:r>
-      <w:r>
-        <w:t>: The research measured the wetting front advance in horizontal, vertical, and diagonal directions in loamy sand soil. Results showed that the wetting front advance increased with higher discharge rates and system speeds, indicating effective water infiltration and distribution.</w:t>
-      </w:r>
-    </w:p>
-    <w:p>
-      <w:r>
-        <w:rPr>
-          <w:rStyle w:val="StrongEmphasis"/>
-        </w:rPr>
-        <w:t>Calibration and Evaluation</w:t>
-      </w:r>
-      <w:r>
-        <w:t>: The MDIS was calibrated at different operating pressures and evaluated for parameters such as the coefficient of variation, emission uniformity, and flow variation. The study confirmed that the drip tubes used were fully pressure compensating and performed well under various pressures.</w:t>
-      </w:r>
-    </w:p>
-    <w:p>
-      <w:r>
-        <w:rPr>
-          <w:rStyle w:val="StrongEmphasis"/>
-        </w:rPr>
-        <w:t>Application in Drylands</w:t>
-      </w:r>
-      <w:r>
-        <w:t>: The paper suggests that the MDIS technology can significantly improve irrigation efficiency in dryland regions, where water conservation is crucial. The system's ability to maintain dry wheel tracks and reduce soil compaction is particularly beneficial for these areas.</w:t>
-      </w:r>
-    </w:p>
-    <w:p>
-      <w:r>
-        <w:rPr>
-          <w:rFonts w:ascii="S hne;ui-sans-serif;system-ui;a" w:hAnsi="S hne;ui-sans-serif;system-ui;a"/>
-          <w:color w:val="000000"/>
-          <w:sz w:val="23"/>
-        </w:rPr>
-        <w:lastRenderedPageBreak/>
-        <w:t xml:space="preserve">[8] The paper "Irrigation Control Based on Model Predictive Control (MPC): Formulation of Theory and Validation Using Weather Forecast Data and AQUACROP Model" by </w:t>
-      </w:r>
-      <w:proofErr w:type="spellStart"/>
-      <w:r>
-        <w:rPr>
-          <w:rFonts w:ascii="S hne;ui-sans-serif;system-ui;a" w:hAnsi="S hne;ui-sans-serif;system-ui;a"/>
-          <w:color w:val="000000"/>
-          <w:sz w:val="23"/>
-        </w:rPr>
-        <w:t>Delgoda</w:t>
-      </w:r>
-      <w:proofErr w:type="spellEnd"/>
-      <w:r>
-        <w:rPr>
-          <w:rFonts w:ascii="S hne;ui-sans-serif;system-ui;a" w:hAnsi="S hne;ui-sans-serif;system-ui;a"/>
-          <w:color w:val="000000"/>
-          <w:sz w:val="23"/>
-        </w:rPr>
-        <w:t xml:space="preserve"> et al. (2016) presents a robust model predictive control (MPC) framework for optimizing irrigation schedules. The main goal is to minimize both root zone soil moisture deficit (RZSMD) and irrigation amount, especially under limited water supply conditions. The authors investigate the integration of direct measurements into the MPC system and introduce two robust MPC techniques—Certainty Equivalence control (CE) and Disturbance Affine Feedback control (DA)—to handle uncertainties in weather forecasts.</w:t>
-      </w:r>
-    </w:p>
-    <w:p>
-      <w:r>
-        <w:t>Key points from the paper include:</w:t>
-      </w:r>
-    </w:p>
-    <w:p>
-      <w:r>
-        <w:rPr>
-          <w:rStyle w:val="StrongEmphasis"/>
-        </w:rPr>
-        <w:t>MPC Framework</w:t>
-      </w:r>
-      <w:r>
-        <w:t>: The proposed framework aims to maintain optimal soil moisture levels by adjusting irrigation amounts based on predictive models that account for future weather conditions and soil moisture data. This approach is proactive, unlike traditional methods that react to soil moisture deficits after they occur.</w:t>
-      </w:r>
-    </w:p>
-    <w:p>
-      <w:r>
-        <w:rPr>
-          <w:rStyle w:val="StrongEmphasis"/>
-        </w:rPr>
-        <w:t>Robust MPC Techniques</w:t>
-      </w:r>
-      <w:r>
-        <w:t>:</w:t>
-      </w:r>
-    </w:p>
-    <w:p>
-      <w:r>
-        <w:rPr>
-          <w:rStyle w:val="StrongEmphasis"/>
-        </w:rPr>
-        <w:t>Certainty Equivalence Control (CE)</w:t>
-      </w:r>
-      <w:r>
-        <w:t>: Assumes perfect knowledge of future disturbances and uses deterministic forecasts to optimize irrigation.</w:t>
-      </w:r>
-    </w:p>
-    <w:p>
-      <w:r>
-        <w:rPr>
-          <w:rStyle w:val="StrongEmphasis"/>
-        </w:rPr>
-        <w:t>Disturbance Affine Feedback Control (DA)</w:t>
-      </w:r>
-      <w:r>
-        <w:t>: Accounts for uncertainty in weather forecasts by using a set of possible disturbances, leading to more conservative but reliable irrigation schedules.</w:t>
-      </w:r>
-    </w:p>
-    <w:p>
-      <w:r>
-        <w:rPr>
-          <w:rStyle w:val="StrongEmphasis"/>
-        </w:rPr>
-        <w:t>System Model</w:t>
-      </w:r>
-      <w:r>
-        <w:t xml:space="preserve">: The study uses a simplified water balance model to represent the actual physical system, focusing on the main dynamics affecting soil moisture. The model is validated using AQUACROP simulations and weather data from </w:t>
-      </w:r>
-      <w:proofErr w:type="spellStart"/>
-      <w:r>
-        <w:t>Shepparton</w:t>
-      </w:r>
-      <w:proofErr w:type="spellEnd"/>
-      <w:r>
-        <w:t>, Victoria, Australia.</w:t>
-      </w:r>
-    </w:p>
-    <w:p>
-      <w:r>
-        <w:rPr>
-          <w:rStyle w:val="StrongEmphasis"/>
-        </w:rPr>
-        <w:t>Feasibility and Stability</w:t>
-      </w:r>
-      <w:r>
-        <w:t>: The paper discusses the importance of ensuring feasibility and stability (Input to State Stability, ISS) in MPC-based irrigation systems. The authors propose removing state constraints to enhance feasibility under water-limited conditions and demonstrate the system's ability to recover from extreme rainfall events.</w:t>
-      </w:r>
-    </w:p>
-    <w:p/>
-    <w:p/>
-    <w:p>
-      <w:r>
-        <w:rPr>
-          <w:rFonts w:ascii="S hne;ui-sans-serif;system-ui;a" w:hAnsi="S hne;ui-sans-serif;system-ui;a"/>
-          <w:color w:val="000000"/>
-          <w:sz w:val="23"/>
-        </w:rPr>
         <w:lastRenderedPageBreak/>
         <w:t>[9] The paper "Smart Irrigation Systems: Overview" by Gamal et al. (2023) provides a comprehensive review of smart irrigation systems aimed at enhancing water efficiency in agriculture. The authors discuss the integration of advanced technologies such as wireless communication systems, Internet of Things (IoT), smart sensing, and energy harvesting to improve irrigation scheduling and overall water management.</w:t>
       </w:r>
@@ -3806,15 +3809,7 @@
     <w:p/>
     <w:p>
       <w:r>
-        <w:t xml:space="preserve">[10] The paper "Automatic Irrigation Systems for Efficient Usage of Water using Embedded Control Systems" by </w:t>
-      </w:r>
-      <w:proofErr w:type="spellStart"/>
-      <w:r>
-        <w:t>Vijendra</w:t>
-      </w:r>
-      <w:proofErr w:type="spellEnd"/>
-      <w:r>
-        <w:t xml:space="preserve"> Babu et al. (2020) explores the development and implementation of an automatic irrigation system aimed at optimizing water usage in </w:t>
+        <w:t xml:space="preserve">[10] The paper "Automatic Irrigation Systems for Efficient Usage of Water using Embedded Control Systems" by Vijendra Babu et al. (2020) explores the development and implementation of an automatic irrigation system aimed at optimizing water usage in </w:t>
       </w:r>
       <w:r>
         <w:lastRenderedPageBreak/>
@@ -3909,10 +3904,65 @@
     </w:p>
     <w:p>
       <w:r>
-        <w:t>High level system overview with charts of everything</w:t>
+        <w:t>The objectives of this project are varied and highly specific, necessitating a comprehensive and detailed methodology. This project's design prioritizes versatility, maintainability, and, most importantly, the ability for the entire system to be installed and removed quickly and easily with minimal equipment and expertise. This feature offers exceptional advantages for businesses seeking temporary irrigation solutions, both on large and small scales, and for individuals needing to set up a complete irrigation system rapidly.</w:t>
       </w:r>
     </w:p>
     <w:p/>
+    <w:p>
+      <w:r>
+        <w:t>One of the primary objectives is to achieve extreme control over the environment where the plants are grown. This includes precise regulation of light color and intensity, water and fertilizer flow rates, and the timing of irrigation. Additionally, an extensive array of sensors monitors every conceivable aspect of the plants' conditions. The sensor data is fed into a specially developed Model Predictive Control (MPC) algorithm, which automates all outputs to optimize yield, plant quality, or any other user-specified goals.</w:t>
+      </w:r>
+    </w:p>
+    <w:p/>
+    <w:p>
+      <w:r>
+        <w:t>Having outlined the high-level objectives, we now turn to the implementation of the solutions.</w:t>
+      </w:r>
+    </w:p>
+    <w:p/>
+    <w:p>
+      <w:r>
+        <w:t xml:space="preserve">To achieve a highly maintainable and easily installed irrigation system, we had to deviate from the common practice of burying water tubes underground. Although this method is cost-effective in the long run, it is labor-intensive to install due to the required digging, and even more so to remove, as it can potentially disrupt the soil layer where the plants grow. This makes it unsuitable for a system designed for easy installation and removal. Our solution involves the construction of a framework of aluminum profiles, where upright rods support an array of elevated aluminum profile rods. These profiles act as rails along which a specially designed robot traverses using stepper motors and V-wheel-shaped bearings that grip the aluminum profile grooves, allowing it to cover the entire length of the system. </w:t>
+      </w:r>
+      <w:r>
+        <w:lastRenderedPageBreak/>
+        <w:t>This design minimizes ground disturbance as no digging or tube laying is required. The actual sprinklers irrigate the plants from above, traveling across the fields on the elevated rails, reaching any desired location.</w:t>
+      </w:r>
+    </w:p>
+    <w:p/>
+    <w:p>
+      <w:r>
+        <w:t>To achieve the extraordinary level of control promised by this system, we meticulously designed a specialized robot capable of precisely traversing the elevated aluminum profiles to position itself exactly over the areas needing irrigation. The robot is equipped with two types of sprinklers: one suitable for wide-area irrigation and another for targeting smaller areas with a more concentrated water flow. The robot frame and sprinklers are made from 3D-printable PLA+ material, which provides ample tensile strength and the numerous advantages of 3D printing, such as the ability to create complex geometries that would be extremely difficult to produce using traditional subtractive methods.</w:t>
+      </w:r>
+    </w:p>
+    <w:p/>
+    <w:p>
+      <w:r>
+        <w:t>The installation process begins with setting up the aluminum profile structure. Upright rods are anchored into the ground, supporting horizontal aluminum profiles that form the rail system. This design ensures that the system is both sturdy and easily dismantled. The robot, designed for seamless integration with these profiles, can be swiftly installed and calibrated. Once set up, the robot moves along the rails, providing precise irrigation based on sensor feedback and the MPC algorithm's directives.</w:t>
+      </w:r>
+    </w:p>
+    <w:p/>
+    <w:p>
+      <w:r>
+        <w:t>To ensure maintainability, all components are designed for easy access and replacement. The use of 3D-printed parts allows for quick manufacturing of custom components, ensuring that any damaged or worn parts can be rapidly replaced. This modularity extends to the sensors and control units, which are mounted in accessible locations and connected via quick-release fittings.</w:t>
+      </w:r>
+    </w:p>
+    <w:p/>
+    <w:p>
+      <w:r>
+        <w:t xml:space="preserve">The extraordinary control over the irrigation environment is achieved through an array of sensors that monitor soil moisture, ambient temperature, humidity, light intensity, and other critical parameters. These sensors provide real-time data to the MPC algorithm, </w:t>
+      </w:r>
+      <w:r>
+        <w:lastRenderedPageBreak/>
+        <w:t>which processes the information and adjusts the irrigation parameters accordingly. This level of control ensures optimal growing conditions, enhancing plant health and yield.</w:t>
+      </w:r>
+    </w:p>
+    <w:p/>
+    <w:p>
+      <w:r>
+        <w:t>In summary, this project's methodology centers on creating a highly versatile, maintainable, and easily installable irrigation system. By leveraging advanced robotics, sensor technology, and innovative design, the project achieves exceptional control over plant growth environments while ensuring ease of use and flexibility for various applications.</w:t>
+      </w:r>
+    </w:p>
     <w:p>
       <w:r>
         <w:br w:type="page"/>
@@ -4032,14 +4082,9 @@
         <w:fldChar w:fldCharType="end"/>
       </w:r>
       <w:r>
-        <w:t xml:space="preserve">: Aluminum Profile Frame 3D </w:t>
-      </w:r>
-      <w:proofErr w:type="gramStart"/>
-      <w:r>
-        <w:t>model</w:t>
+        <w:t>: Aluminum Profile Frame 3D model</w:t>
       </w:r>
       <w:bookmarkEnd w:id="11"/>
-      <w:proofErr w:type="gramEnd"/>
     </w:p>
     <w:p/>
     <w:p/>
@@ -4460,23 +4505,7 @@
       </w:r>
       <w:proofErr w:type="spellEnd"/>
       <w:r>
-        <w:t xml:space="preserve">, D., Maia, R., </w:t>
-      </w:r>
-      <w:proofErr w:type="spellStart"/>
-      <w:r>
-        <w:t>Vivas</w:t>
-      </w:r>
-      <w:proofErr w:type="spellEnd"/>
-      <w:r>
-        <w:t xml:space="preserve">, E., </w:t>
-      </w:r>
-      <w:proofErr w:type="spellStart"/>
-      <w:r>
-        <w:t>Todorovic</w:t>
-      </w:r>
-      <w:proofErr w:type="spellEnd"/>
-      <w:r>
-        <w:t xml:space="preserve">, M., &amp; </w:t>
+        <w:t xml:space="preserve">, D., Maia, R., Vivas, E., Todorovic, M., &amp; </w:t>
       </w:r>
       <w:proofErr w:type="spellStart"/>
       <w:r>
@@ -4581,25 +4610,7 @@
           <w:color w:val="000000"/>
           <w:sz w:val="23"/>
         </w:rPr>
-        <w:t xml:space="preserve">, D., </w:t>
-      </w:r>
-      <w:proofErr w:type="spellStart"/>
-      <w:r>
-        <w:rPr>
-          <w:rFonts w:ascii="S hne;ui-sans-serif;system-ui;a" w:hAnsi="S hne;ui-sans-serif;system-ui;a"/>
-          <w:color w:val="000000"/>
-          <w:sz w:val="23"/>
-        </w:rPr>
-        <w:t>Ooi</w:t>
-      </w:r>
-      <w:proofErr w:type="spellEnd"/>
-      <w:r>
-        <w:rPr>
-          <w:rFonts w:ascii="S hne;ui-sans-serif;system-ui;a" w:hAnsi="S hne;ui-sans-serif;system-ui;a"/>
-          <w:color w:val="000000"/>
-          <w:sz w:val="23"/>
-        </w:rPr>
-        <w:t xml:space="preserve">, S. K., Dassanayake, K. B., Liu, L., </w:t>
+        <w:t xml:space="preserve">, D., Ooi, S. K., Dassanayake, K. B., Liu, L., </w:t>
       </w:r>
       <w:proofErr w:type="spellStart"/>
       <w:r>
@@ -4673,25 +4684,7 @@
           <w:color w:val="000000"/>
           <w:sz w:val="23"/>
         </w:rPr>
-        <w:t xml:space="preserve">[5] Ahmed, Z., </w:t>
-      </w:r>
-      <w:proofErr w:type="spellStart"/>
-      <w:r>
-        <w:rPr>
-          <w:rFonts w:ascii="S hne;ui-sans-serif;system-ui;a" w:hAnsi="S hne;ui-sans-serif;system-ui;a"/>
-          <w:color w:val="000000"/>
-          <w:sz w:val="23"/>
-        </w:rPr>
-        <w:t>Gui</w:t>
-      </w:r>
-      <w:proofErr w:type="spellEnd"/>
-      <w:r>
-        <w:rPr>
-          <w:rFonts w:ascii="S hne;ui-sans-serif;system-ui;a" w:hAnsi="S hne;ui-sans-serif;system-ui;a"/>
-          <w:color w:val="000000"/>
-          <w:sz w:val="23"/>
-        </w:rPr>
-        <w:t xml:space="preserve">, D., Murtaza, G., </w:t>
+        <w:t xml:space="preserve">[5] Ahmed, Z., Gui, D., Murtaza, G., </w:t>
       </w:r>
       <w:proofErr w:type="spellStart"/>
       <w:r>
@@ -4831,25 +4824,7 @@
           <w:sz w:val="23"/>
         </w:rPr>
         <w:lastRenderedPageBreak/>
-        <w:t xml:space="preserve">[7] </w:t>
-      </w:r>
-      <w:proofErr w:type="spellStart"/>
-      <w:r>
-        <w:rPr>
-          <w:rFonts w:ascii="S hne;ui-sans-serif;system-ui;a" w:hAnsi="S hne;ui-sans-serif;system-ui;a"/>
-          <w:color w:val="000000"/>
-          <w:sz w:val="23"/>
-        </w:rPr>
-        <w:t>Khairy</w:t>
-      </w:r>
-      <w:proofErr w:type="spellEnd"/>
-      <w:r>
-        <w:rPr>
-          <w:rFonts w:ascii="S hne;ui-sans-serif;system-ui;a" w:hAnsi="S hne;ui-sans-serif;system-ui;a"/>
-          <w:color w:val="000000"/>
-          <w:sz w:val="23"/>
-        </w:rPr>
-        <w:t xml:space="preserve">, M. F. A., </w:t>
+        <w:t xml:space="preserve">[7] Khairy, M. F. A., </w:t>
       </w:r>
       <w:proofErr w:type="spellStart"/>
       <w:r>
@@ -5023,25 +4998,7 @@
           <w:color w:val="000000"/>
           <w:sz w:val="23"/>
         </w:rPr>
-        <w:t xml:space="preserve">[9] Gamal, Y., </w:t>
-      </w:r>
-      <w:proofErr w:type="spellStart"/>
-      <w:r>
-        <w:rPr>
-          <w:rFonts w:ascii="S hne;ui-sans-serif;system-ui;a" w:hAnsi="S hne;ui-sans-serif;system-ui;a"/>
-          <w:color w:val="000000"/>
-          <w:sz w:val="23"/>
-        </w:rPr>
-        <w:t>Soltan</w:t>
-      </w:r>
-      <w:proofErr w:type="spellEnd"/>
-      <w:r>
-        <w:rPr>
-          <w:rFonts w:ascii="S hne;ui-sans-serif;system-ui;a" w:hAnsi="S hne;ui-sans-serif;system-ui;a"/>
-          <w:color w:val="000000"/>
-          <w:sz w:val="23"/>
-        </w:rPr>
-        <w:t xml:space="preserve">, A., Said, L. A., Madian, A. H., &amp; Radwan, A. G. (2023). Smart Irrigation Systems: Overview. </w:t>
+        <w:t xml:space="preserve">[9] Gamal, Y., Soltan, A., Said, L. A., Madian, A. H., &amp; Radwan, A. G. (2023). Smart Irrigation Systems: Overview. </w:t>
       </w:r>
       <w:r>
         <w:rPr>
@@ -8332,6 +8289,16 @@
       <w:sz w:val="20"/>
     </w:rPr>
   </w:style>
+  <w:style w:type="character" w:styleId="PlaceholderText">
+    <w:name w:val="Placeholder Text"/>
+    <w:basedOn w:val="DefaultParagraphFont"/>
+    <w:uiPriority w:val="99"/>
+    <w:semiHidden/>
+    <w:rsid w:val="004B3F8F"/>
+    <w:rPr>
+      <w:color w:val="666666"/>
+    </w:rPr>
+  </w:style>
 </w:styles>
 </file>
 

</xml_diff>